<commit_message>
review and rerun code
</commit_message>
<xml_diff>
--- a/Analysis/runningAnalsis2016.docx
+++ b/Analysis/runningAnalsis2016.docx
@@ -32,9 +32,764 @@
         <w:t xml:space="preserve">12/29/2016</w:t>
       </w:r>
     </w:p>
+    <w:p>
+      <w:pPr>
+        <w:pStyle w:val="SourceCode"/>
+      </w:pPr>
+      <w:r>
+        <w:rPr>
+          <w:rStyle w:val="VerbatimChar"/>
+        </w:rPr>
+        <w:t xml:space="preserve">## Registered S3 method overwritten by 'printr':</w:t>
+      </w:r>
+      <w:r>
+        <w:br/>
+      </w:r>
+      <w:r>
+        <w:rPr>
+          <w:rStyle w:val="VerbatimChar"/>
+        </w:rPr>
+        <w:t xml:space="preserve">##   method                from     </w:t>
+      </w:r>
+      <w:r>
+        <w:br/>
+      </w:r>
+      <w:r>
+        <w:rPr>
+          <w:rStyle w:val="VerbatimChar"/>
+        </w:rPr>
+        <w:t xml:space="preserve">##   knit_print.data.frame rmarkdown</w:t>
+      </w:r>
+    </w:p>
     <w:tbl>
       <w:tblPr>
-        <w:tblStyle w:val="TableNormal"/>
+        <w:tblStyle w:val="Table"/>
+        <w:tblW w:type="pct" w:w="5000.0"/>
+        <w:tblLook w:firstRow="1"/>
+      </w:tblPr>
+      <w:tblGrid>
+        <w:gridCol w:w="178"/>
+        <w:gridCol w:w="893"/>
+        <w:gridCol w:w="1012"/>
+        <w:gridCol w:w="1012"/>
+        <w:gridCol w:w="1012"/>
+        <w:gridCol w:w="893"/>
+        <w:gridCol w:w="1012"/>
+        <w:gridCol w:w="893"/>
+        <w:gridCol w:w="1012"/>
+      </w:tblGrid>
+      <w:tr>
+        <w:trPr>
+          <w:cnfStyle w:firstRow="1"/>
+        </w:trPr>
+        <w:tc>
+          <w:tcPr>
+            <w:tcBorders>
+              <w:bottom w:val="single"/>
+            </w:tcBorders>
+            <w:vAlign w:val="bottom"/>
+          </w:tcPr>
+          <w:p/>
+        </w:tc>
+        <w:tc>
+          <w:tcPr>
+            <w:tcBorders>
+              <w:bottom w:val="single"/>
+            </w:tcBorders>
+            <w:vAlign w:val="bottom"/>
+          </w:tcPr>
+          <w:p>
+            <w:pPr>
+              <w:pStyle w:val="Compact"/>
+              <w:jc w:val="left"/>
+            </w:pPr>
+            <w:r>
+              <w:t xml:space="preserve">streak.</w:t>
+            </w:r>
+          </w:p>
+        </w:tc>
+        <w:tc>
+          <w:tcPr>
+            <w:tcBorders>
+              <w:bottom w:val="single"/>
+            </w:tcBorders>
+            <w:vAlign w:val="bottom"/>
+          </w:tcPr>
+          <w:p>
+            <w:pPr>
+              <w:pStyle w:val="Compact"/>
+              <w:jc w:val="left"/>
+            </w:pPr>
+            <w:r>
+              <w:t xml:space="preserve">date</w:t>
+            </w:r>
+          </w:p>
+        </w:tc>
+        <w:tc>
+          <w:tcPr>
+            <w:tcBorders>
+              <w:bottom w:val="single"/>
+            </w:tcBorders>
+            <w:vAlign w:val="bottom"/>
+          </w:tcPr>
+          <w:p>
+            <w:pPr>
+              <w:pStyle w:val="Compact"/>
+              <w:jc w:val="left"/>
+            </w:pPr>
+            <w:r>
+              <w:t xml:space="preserve">startTime</w:t>
+            </w:r>
+          </w:p>
+        </w:tc>
+        <w:tc>
+          <w:tcPr>
+            <w:tcBorders>
+              <w:bottom w:val="single"/>
+            </w:tcBorders>
+            <w:vAlign w:val="bottom"/>
+          </w:tcPr>
+          <w:p>
+            <w:pPr>
+              <w:pStyle w:val="Compact"/>
+              <w:jc w:val="left"/>
+            </w:pPr>
+            <w:r>
+              <w:t xml:space="preserve">runningTime.min.</w:t>
+            </w:r>
+          </w:p>
+        </w:tc>
+        <w:tc>
+          <w:tcPr>
+            <w:tcBorders>
+              <w:bottom w:val="single"/>
+            </w:tcBorders>
+            <w:vAlign w:val="bottom"/>
+          </w:tcPr>
+          <w:p>
+            <w:pPr>
+              <w:pStyle w:val="Compact"/>
+              <w:jc w:val="left"/>
+            </w:pPr>
+            <w:r>
+              <w:t xml:space="preserve">Distance.mile.</w:t>
+            </w:r>
+          </w:p>
+        </w:tc>
+        <w:tc>
+          <w:tcPr>
+            <w:tcBorders>
+              <w:bottom w:val="single"/>
+            </w:tcBorders>
+            <w:vAlign w:val="bottom"/>
+          </w:tcPr>
+          <w:p>
+            <w:pPr>
+              <w:pStyle w:val="Compact"/>
+              <w:jc w:val="left"/>
+            </w:pPr>
+            <w:r>
+              <w:t xml:space="preserve">weather</w:t>
+            </w:r>
+          </w:p>
+        </w:tc>
+        <w:tc>
+          <w:tcPr>
+            <w:tcBorders>
+              <w:bottom w:val="single"/>
+            </w:tcBorders>
+            <w:vAlign w:val="bottom"/>
+          </w:tcPr>
+          <w:p>
+            <w:pPr>
+              <w:pStyle w:val="Compact"/>
+              <w:jc w:val="left"/>
+            </w:pPr>
+            <w:r>
+              <w:t xml:space="preserve">temperature.C.</w:t>
+            </w:r>
+          </w:p>
+        </w:tc>
+        <w:tc>
+          <w:tcPr>
+            <w:tcBorders>
+              <w:bottom w:val="single"/>
+            </w:tcBorders>
+            <w:vAlign w:val="bottom"/>
+          </w:tcPr>
+          <w:p>
+            <w:pPr>
+              <w:pStyle w:val="Compact"/>
+              <w:jc w:val="left"/>
+            </w:pPr>
+            <w:r>
+              <w:t xml:space="preserve">Shoes</w:t>
+            </w:r>
+          </w:p>
+        </w:tc>
+      </w:tr>
+      <w:tr>
+        <w:tc>
+          <w:p/>
+        </w:tc>
+        <w:tc>
+          <w:p>
+            <w:pPr>
+              <w:pStyle w:val="Compact"/>
+              <w:jc w:val="left"/>
+            </w:pPr>
+            <w:r>
+              <w:t xml:space="preserve">Min. : 1.00</w:t>
+            </w:r>
+          </w:p>
+        </w:tc>
+        <w:tc>
+          <w:p>
+            <w:pPr>
+              <w:pStyle w:val="Compact"/>
+              <w:jc w:val="left"/>
+            </w:pPr>
+            <w:r>
+              <w:t xml:space="preserve">Min. :20160101</w:t>
+            </w:r>
+          </w:p>
+        </w:tc>
+        <w:tc>
+          <w:p>
+            <w:pPr>
+              <w:pStyle w:val="Compact"/>
+              <w:jc w:val="left"/>
+            </w:pPr>
+            <w:r>
+              <w:t xml:space="preserve">Length:366</w:t>
+            </w:r>
+          </w:p>
+        </w:tc>
+        <w:tc>
+          <w:p>
+            <w:pPr>
+              <w:pStyle w:val="Compact"/>
+              <w:jc w:val="left"/>
+            </w:pPr>
+            <w:r>
+              <w:t xml:space="preserve">Min. :10.0</w:t>
+            </w:r>
+          </w:p>
+        </w:tc>
+        <w:tc>
+          <w:p>
+            <w:pPr>
+              <w:pStyle w:val="Compact"/>
+              <w:jc w:val="left"/>
+            </w:pPr>
+            <w:r>
+              <w:t xml:space="preserve">Min. :1.200</w:t>
+            </w:r>
+          </w:p>
+        </w:tc>
+        <w:tc>
+          <w:p>
+            <w:pPr>
+              <w:pStyle w:val="Compact"/>
+              <w:jc w:val="left"/>
+            </w:pPr>
+            <w:r>
+              <w:t xml:space="preserve">Length:366</w:t>
+            </w:r>
+          </w:p>
+        </w:tc>
+        <w:tc>
+          <w:p>
+            <w:pPr>
+              <w:pStyle w:val="Compact"/>
+              <w:jc w:val="left"/>
+            </w:pPr>
+            <w:r>
+              <w:t xml:space="preserve">Min. :-20.0</w:t>
+            </w:r>
+          </w:p>
+        </w:tc>
+        <w:tc>
+          <w:p>
+            <w:pPr>
+              <w:pStyle w:val="Compact"/>
+              <w:jc w:val="left"/>
+            </w:pPr>
+            <w:r>
+              <w:t xml:space="preserve">Length:366</w:t>
+            </w:r>
+          </w:p>
+        </w:tc>
+      </w:tr>
+      <w:tr>
+        <w:tc>
+          <w:p/>
+        </w:tc>
+        <w:tc>
+          <w:p>
+            <w:pPr>
+              <w:pStyle w:val="Compact"/>
+              <w:jc w:val="left"/>
+            </w:pPr>
+            <w:r>
+              <w:t xml:space="preserve">1st Qu.: 92.25</w:t>
+            </w:r>
+          </w:p>
+        </w:tc>
+        <w:tc>
+          <w:p>
+            <w:pPr>
+              <w:pStyle w:val="Compact"/>
+              <w:jc w:val="left"/>
+            </w:pPr>
+            <w:r>
+              <w:t xml:space="preserve">1st Qu.:20160401</w:t>
+            </w:r>
+          </w:p>
+        </w:tc>
+        <w:tc>
+          <w:p>
+            <w:pPr>
+              <w:pStyle w:val="Compact"/>
+              <w:jc w:val="left"/>
+            </w:pPr>
+            <w:r>
+              <w:t xml:space="preserve">Class :character</w:t>
+            </w:r>
+          </w:p>
+        </w:tc>
+        <w:tc>
+          <w:p>
+            <w:pPr>
+              <w:pStyle w:val="Compact"/>
+              <w:jc w:val="left"/>
+            </w:pPr>
+            <w:r>
+              <w:t xml:space="preserve">1st Qu.:20.0</w:t>
+            </w:r>
+          </w:p>
+        </w:tc>
+        <w:tc>
+          <w:p>
+            <w:pPr>
+              <w:pStyle w:val="Compact"/>
+              <w:jc w:val="left"/>
+            </w:pPr>
+            <w:r>
+              <w:t xml:space="preserve">1st Qu.:2.300</w:t>
+            </w:r>
+          </w:p>
+        </w:tc>
+        <w:tc>
+          <w:p>
+            <w:pPr>
+              <w:pStyle w:val="Compact"/>
+              <w:jc w:val="left"/>
+            </w:pPr>
+            <w:r>
+              <w:t xml:space="preserve">Class :character</w:t>
+            </w:r>
+          </w:p>
+        </w:tc>
+        <w:tc>
+          <w:p>
+            <w:pPr>
+              <w:pStyle w:val="Compact"/>
+              <w:jc w:val="left"/>
+            </w:pPr>
+            <w:r>
+              <w:t xml:space="preserve">1st Qu.: 5.0</w:t>
+            </w:r>
+          </w:p>
+        </w:tc>
+        <w:tc>
+          <w:p>
+            <w:pPr>
+              <w:pStyle w:val="Compact"/>
+              <w:jc w:val="left"/>
+            </w:pPr>
+            <w:r>
+              <w:t xml:space="preserve">Class :character</w:t>
+            </w:r>
+          </w:p>
+        </w:tc>
+      </w:tr>
+      <w:tr>
+        <w:tc>
+          <w:p/>
+        </w:tc>
+        <w:tc>
+          <w:p>
+            <w:pPr>
+              <w:pStyle w:val="Compact"/>
+              <w:jc w:val="left"/>
+            </w:pPr>
+            <w:r>
+              <w:t xml:space="preserve">Median :183.50</w:t>
+            </w:r>
+          </w:p>
+        </w:tc>
+        <w:tc>
+          <w:p>
+            <w:pPr>
+              <w:pStyle w:val="Compact"/>
+              <w:jc w:val="left"/>
+            </w:pPr>
+            <w:r>
+              <w:t xml:space="preserve">Median :20160702</w:t>
+            </w:r>
+          </w:p>
+        </w:tc>
+        <w:tc>
+          <w:p>
+            <w:pPr>
+              <w:pStyle w:val="Compact"/>
+              <w:jc w:val="left"/>
+            </w:pPr>
+            <w:r>
+              <w:t xml:space="preserve">Mode :character</w:t>
+            </w:r>
+          </w:p>
+        </w:tc>
+        <w:tc>
+          <w:p>
+            <w:pPr>
+              <w:pStyle w:val="Compact"/>
+              <w:jc w:val="left"/>
+            </w:pPr>
+            <w:r>
+              <w:t xml:space="preserve">Median :20.0</w:t>
+            </w:r>
+          </w:p>
+        </w:tc>
+        <w:tc>
+          <w:p>
+            <w:pPr>
+              <w:pStyle w:val="Compact"/>
+              <w:jc w:val="left"/>
+            </w:pPr>
+            <w:r>
+              <w:t xml:space="preserve">Median :2.800</w:t>
+            </w:r>
+          </w:p>
+        </w:tc>
+        <w:tc>
+          <w:p>
+            <w:pPr>
+              <w:pStyle w:val="Compact"/>
+              <w:jc w:val="left"/>
+            </w:pPr>
+            <w:r>
+              <w:t xml:space="preserve">Mode :character</w:t>
+            </w:r>
+          </w:p>
+        </w:tc>
+        <w:tc>
+          <w:p>
+            <w:pPr>
+              <w:pStyle w:val="Compact"/>
+              <w:jc w:val="left"/>
+            </w:pPr>
+            <w:r>
+              <w:t xml:space="preserve">Median : 12.0</w:t>
+            </w:r>
+          </w:p>
+        </w:tc>
+        <w:tc>
+          <w:p>
+            <w:pPr>
+              <w:pStyle w:val="Compact"/>
+              <w:jc w:val="left"/>
+            </w:pPr>
+            <w:r>
+              <w:t xml:space="preserve">Mode :character</w:t>
+            </w:r>
+          </w:p>
+        </w:tc>
+      </w:tr>
+      <w:tr>
+        <w:tc>
+          <w:p/>
+        </w:tc>
+        <w:tc>
+          <w:p>
+            <w:pPr>
+              <w:pStyle w:val="Compact"/>
+              <w:jc w:val="left"/>
+            </w:pPr>
+            <w:r>
+              <w:t xml:space="preserve">Mean :183.50</w:t>
+            </w:r>
+          </w:p>
+        </w:tc>
+        <w:tc>
+          <w:p>
+            <w:pPr>
+              <w:pStyle w:val="Compact"/>
+              <w:jc w:val="left"/>
+            </w:pPr>
+            <w:r>
+              <w:t xml:space="preserve">Mean :20160667</w:t>
+            </w:r>
+          </w:p>
+        </w:tc>
+        <w:tc>
+          <w:p>
+            <w:pPr>
+              <w:pStyle w:val="Compact"/>
+              <w:jc w:val="left"/>
+            </w:pPr>
+            <w:r>
+              <w:t xml:space="preserve">NA</w:t>
+            </w:r>
+          </w:p>
+        </w:tc>
+        <w:tc>
+          <w:p>
+            <w:pPr>
+              <w:pStyle w:val="Compact"/>
+              <w:jc w:val="left"/>
+            </w:pPr>
+            <w:r>
+              <w:t xml:space="preserve">Mean :21.0</w:t>
+            </w:r>
+          </w:p>
+        </w:tc>
+        <w:tc>
+          <w:p>
+            <w:pPr>
+              <w:pStyle w:val="Compact"/>
+              <w:jc w:val="left"/>
+            </w:pPr>
+            <w:r>
+              <w:t xml:space="preserve">Mean :2.761</w:t>
+            </w:r>
+          </w:p>
+        </w:tc>
+        <w:tc>
+          <w:p>
+            <w:pPr>
+              <w:pStyle w:val="Compact"/>
+              <w:jc w:val="left"/>
+            </w:pPr>
+            <w:r>
+              <w:t xml:space="preserve">NA</w:t>
+            </w:r>
+          </w:p>
+        </w:tc>
+        <w:tc>
+          <w:p>
+            <w:pPr>
+              <w:pStyle w:val="Compact"/>
+              <w:jc w:val="left"/>
+            </w:pPr>
+            <w:r>
+              <w:t xml:space="preserve">Mean : 10.1</w:t>
+            </w:r>
+          </w:p>
+        </w:tc>
+        <w:tc>
+          <w:p>
+            <w:pPr>
+              <w:pStyle w:val="Compact"/>
+              <w:jc w:val="left"/>
+            </w:pPr>
+            <w:r>
+              <w:t xml:space="preserve">NA</w:t>
+            </w:r>
+          </w:p>
+        </w:tc>
+      </w:tr>
+      <w:tr>
+        <w:tc>
+          <w:p/>
+        </w:tc>
+        <w:tc>
+          <w:p>
+            <w:pPr>
+              <w:pStyle w:val="Compact"/>
+              <w:jc w:val="left"/>
+            </w:pPr>
+            <w:r>
+              <w:t xml:space="preserve">3rd Qu.:274.75</w:t>
+            </w:r>
+          </w:p>
+        </w:tc>
+        <w:tc>
+          <w:p>
+            <w:pPr>
+              <w:pStyle w:val="Compact"/>
+              <w:jc w:val="left"/>
+            </w:pPr>
+            <w:r>
+              <w:t xml:space="preserve">3rd Qu.:20160983</w:t>
+            </w:r>
+          </w:p>
+        </w:tc>
+        <w:tc>
+          <w:p>
+            <w:pPr>
+              <w:pStyle w:val="Compact"/>
+              <w:jc w:val="left"/>
+            </w:pPr>
+            <w:r>
+              <w:t xml:space="preserve">NA</w:t>
+            </w:r>
+          </w:p>
+        </w:tc>
+        <w:tc>
+          <w:p>
+            <w:pPr>
+              <w:pStyle w:val="Compact"/>
+              <w:jc w:val="left"/>
+            </w:pPr>
+            <w:r>
+              <w:t xml:space="preserve">3rd Qu.:24.0</w:t>
+            </w:r>
+          </w:p>
+        </w:tc>
+        <w:tc>
+          <w:p>
+            <w:pPr>
+              <w:pStyle w:val="Compact"/>
+              <w:jc w:val="left"/>
+            </w:pPr>
+            <w:r>
+              <w:t xml:space="preserve">3rd Qu.:3.200</w:t>
+            </w:r>
+          </w:p>
+        </w:tc>
+        <w:tc>
+          <w:p>
+            <w:pPr>
+              <w:pStyle w:val="Compact"/>
+              <w:jc w:val="left"/>
+            </w:pPr>
+            <w:r>
+              <w:t xml:space="preserve">NA</w:t>
+            </w:r>
+          </w:p>
+        </w:tc>
+        <w:tc>
+          <w:p>
+            <w:pPr>
+              <w:pStyle w:val="Compact"/>
+              <w:jc w:val="left"/>
+            </w:pPr>
+            <w:r>
+              <w:t xml:space="preserve">3rd Qu.: 16.0</w:t>
+            </w:r>
+          </w:p>
+        </w:tc>
+        <w:tc>
+          <w:p>
+            <w:pPr>
+              <w:pStyle w:val="Compact"/>
+              <w:jc w:val="left"/>
+            </w:pPr>
+            <w:r>
+              <w:t xml:space="preserve">NA</w:t>
+            </w:r>
+          </w:p>
+        </w:tc>
+      </w:tr>
+      <w:tr>
+        <w:tc>
+          <w:p/>
+        </w:tc>
+        <w:tc>
+          <w:p>
+            <w:pPr>
+              <w:pStyle w:val="Compact"/>
+              <w:jc w:val="left"/>
+            </w:pPr>
+            <w:r>
+              <w:t xml:space="preserve">Max. :366.00</w:t>
+            </w:r>
+          </w:p>
+        </w:tc>
+        <w:tc>
+          <w:p>
+            <w:pPr>
+              <w:pStyle w:val="Compact"/>
+              <w:jc w:val="left"/>
+            </w:pPr>
+            <w:r>
+              <w:t xml:space="preserve">Max. :20161231</w:t>
+            </w:r>
+          </w:p>
+        </w:tc>
+        <w:tc>
+          <w:p>
+            <w:pPr>
+              <w:pStyle w:val="Compact"/>
+              <w:jc w:val="left"/>
+            </w:pPr>
+            <w:r>
+              <w:t xml:space="preserve">NA</w:t>
+            </w:r>
+          </w:p>
+        </w:tc>
+        <w:tc>
+          <w:p>
+            <w:pPr>
+              <w:pStyle w:val="Compact"/>
+              <w:jc w:val="left"/>
+            </w:pPr>
+            <w:r>
+              <w:t xml:space="preserve">Max. :42.5</w:t>
+            </w:r>
+          </w:p>
+        </w:tc>
+        <w:tc>
+          <w:p>
+            <w:pPr>
+              <w:pStyle w:val="Compact"/>
+              <w:jc w:val="left"/>
+            </w:pPr>
+            <w:r>
+              <w:t xml:space="preserve">Max. :6.000</w:t>
+            </w:r>
+          </w:p>
+        </w:tc>
+        <w:tc>
+          <w:p>
+            <w:pPr>
+              <w:pStyle w:val="Compact"/>
+              <w:jc w:val="left"/>
+            </w:pPr>
+            <w:r>
+              <w:t xml:space="preserve">NA</w:t>
+            </w:r>
+          </w:p>
+        </w:tc>
+        <w:tc>
+          <w:p>
+            <w:pPr>
+              <w:pStyle w:val="Compact"/>
+              <w:jc w:val="left"/>
+            </w:pPr>
+            <w:r>
+              <w:t xml:space="preserve">Max. : 32.0</w:t>
+            </w:r>
+          </w:p>
+        </w:tc>
+        <w:tc>
+          <w:p>
+            <w:pPr>
+              <w:pStyle w:val="Compact"/>
+              <w:jc w:val="left"/>
+            </w:pPr>
+            <w:r>
+              <w:t xml:space="preserve">NA</w:t>
+            </w:r>
+          </w:p>
+        </w:tc>
+      </w:tr>
+    </w:tbl>
+    <w:tbl>
+      <w:tblPr>
+        <w:tblStyle w:val="Table"/>
         <w:tblW w:type="pct" w:w="0.0"/>
         <w:tblLook w:firstRow="1"/>
       </w:tblPr>
@@ -51,7 +806,13 @@
             <w:vAlign w:val="bottom"/>
           </w:tcPr>
           <w:p>
-            <w:pStyle w:val="Compact"/>
+            <w:pPr>
+              <w:pStyle w:val="Compact"/>
+              <w:jc w:val="right"/>
+            </w:pPr>
+            <w:r>
+              <w:t xml:space="preserve">Clear</w:t>
+            </w:r>
           </w:p>
         </w:tc>
         <w:tc>
@@ -64,10 +825,10 @@
           <w:p>
             <w:pPr>
               <w:pStyle w:val="Compact"/>
-              <w:jc w:val="center"/>
-            </w:pPr>
-            <w:r>
-              <w:t xml:space="preserve">streak.</w:t>
+              <w:jc w:val="right"/>
+            </w:pPr>
+            <w:r>
+              <w:t xml:space="preserve">Cloudy</w:t>
             </w:r>
           </w:p>
         </w:tc>
@@ -81,10 +842,10 @@
           <w:p>
             <w:pPr>
               <w:pStyle w:val="Compact"/>
-              <w:jc w:val="center"/>
-            </w:pPr>
-            <w:r>
-              <w:t xml:space="preserve">date</w:t>
+              <w:jc w:val="right"/>
+            </w:pPr>
+            <w:r>
+              <w:t xml:space="preserve">Fair</w:t>
             </w:r>
           </w:p>
         </w:tc>
@@ -98,10 +859,10 @@
           <w:p>
             <w:pPr>
               <w:pStyle w:val="Compact"/>
-              <w:jc w:val="center"/>
-            </w:pPr>
-            <w:r>
-              <w:t xml:space="preserve">startTime</w:t>
+              <w:jc w:val="right"/>
+            </w:pPr>
+            <w:r>
+              <w:t xml:space="preserve">Fog</w:t>
             </w:r>
           </w:p>
         </w:tc>
@@ -115,10 +876,10 @@
           <w:p>
             <w:pPr>
               <w:pStyle w:val="Compact"/>
-              <w:jc w:val="center"/>
-            </w:pPr>
-            <w:r>
-              <w:t xml:space="preserve">endTime</w:t>
+              <w:jc w:val="right"/>
+            </w:pPr>
+            <w:r>
+              <w:t xml:space="preserve">icy droppings</w:t>
             </w:r>
           </w:p>
         </w:tc>
@@ -132,10 +893,10 @@
           <w:p>
             <w:pPr>
               <w:pStyle w:val="Compact"/>
-              <w:jc w:val="left"/>
-            </w:pPr>
-            <w:r>
-              <w:t xml:space="preserve">runningTime.min.</w:t>
+              <w:jc w:val="right"/>
+            </w:pPr>
+            <w:r>
+              <w:t xml:space="preserve">Rain</w:t>
             </w:r>
           </w:p>
         </w:tc>
@@ -149,10 +910,10 @@
           <w:p>
             <w:pPr>
               <w:pStyle w:val="Compact"/>
-              <w:jc w:val="left"/>
-            </w:pPr>
-            <w:r>
-              <w:t xml:space="preserve">Distance.mile.</w:t>
+              <w:jc w:val="right"/>
+            </w:pPr>
+            <w:r>
+              <w:t xml:space="preserve">Snow</w:t>
             </w:r>
           </w:p>
         </w:tc>
@@ -166,10 +927,10 @@
           <w:p>
             <w:pPr>
               <w:pStyle w:val="Compact"/>
-              <w:jc w:val="center"/>
-            </w:pPr>
-            <w:r>
-              <w:t xml:space="preserve">weather</w:t>
+              <w:jc w:val="right"/>
+            </w:pPr>
+            <w:r>
+              <w:t xml:space="preserve">Sunny</w:t>
             </w:r>
           </w:p>
         </w:tc>
@@ -183,10 +944,10 @@
           <w:p>
             <w:pPr>
               <w:pStyle w:val="Compact"/>
-              <w:jc w:val="left"/>
-            </w:pPr>
-            <w:r>
-              <w:t xml:space="preserve">temperature.C.</w:t>
+              <w:jc w:val="right"/>
+            </w:pPr>
+            <w:r>
+              <w:t xml:space="preserve">Windy</w:t>
             </w:r>
           </w:p>
         </w:tc>
@@ -194,672 +955,181 @@
       <w:tr>
         <w:tc>
           <w:p>
-            <w:pStyle w:val="Compact"/>
-          </w:p>
-        </w:tc>
-        <w:tc>
-          <w:p>
-            <w:pPr>
-              <w:pStyle w:val="Compact"/>
-              <w:jc w:val="center"/>
-            </w:pPr>
-            <w:r>
-              <w:t xml:space="preserve">Min. : 1.00</w:t>
-            </w:r>
-          </w:p>
-        </w:tc>
-        <w:tc>
-          <w:p>
-            <w:pPr>
-              <w:pStyle w:val="Compact"/>
-              <w:jc w:val="center"/>
-            </w:pPr>
-            <w:r>
-              <w:t xml:space="preserve">Min. :20160101</w:t>
-            </w:r>
-          </w:p>
-        </w:tc>
-        <w:tc>
-          <w:p>
-            <w:pPr>
-              <w:pStyle w:val="Compact"/>
-              <w:jc w:val="center"/>
-            </w:pPr>
-            <w:r>
-              <w:t xml:space="preserve">11:30 pm: 10</w:t>
-            </w:r>
-          </w:p>
-        </w:tc>
-        <w:tc>
-          <w:p>
-            <w:pPr>
-              <w:pStyle w:val="Compact"/>
-              <w:jc w:val="center"/>
-            </w:pPr>
-            <w:r>
-              <w:t xml:space="preserve">11:50 pm: 13</w:t>
-            </w:r>
-          </w:p>
-        </w:tc>
-        <w:tc>
-          <w:p>
-            <w:pPr>
-              <w:pStyle w:val="Compact"/>
-              <w:jc w:val="left"/>
-            </w:pPr>
-            <w:r>
-              <w:t xml:space="preserve">Min. :10.0</w:t>
-            </w:r>
-          </w:p>
-        </w:tc>
-        <w:tc>
-          <w:p>
-            <w:pPr>
-              <w:pStyle w:val="Compact"/>
-              <w:jc w:val="left"/>
-            </w:pPr>
-            <w:r>
-              <w:t xml:space="preserve">Min. :1.200</w:t>
-            </w:r>
-          </w:p>
-        </w:tc>
-        <w:tc>
-          <w:p>
-            <w:pPr>
-              <w:pStyle w:val="Compact"/>
-              <w:jc w:val="center"/>
-            </w:pPr>
-            <w:r>
-              <w:t xml:space="preserve">Cloudy :159</w:t>
-            </w:r>
-          </w:p>
-        </w:tc>
-        <w:tc>
-          <w:p>
-            <w:pPr>
-              <w:pStyle w:val="Compact"/>
-              <w:jc w:val="left"/>
-            </w:pPr>
-            <w:r>
-              <w:t xml:space="preserve">Min. :-20.0</w:t>
-            </w:r>
-          </w:p>
-        </w:tc>
-      </w:tr>
-      <w:tr>
-        <w:tc>
-          <w:p>
-            <w:pStyle w:val="Compact"/>
-          </w:p>
-        </w:tc>
-        <w:tc>
-          <w:p>
-            <w:pPr>
-              <w:pStyle w:val="Compact"/>
-              <w:jc w:val="center"/>
-            </w:pPr>
-            <w:r>
-              <w:t xml:space="preserve">1st Qu.: 92.25</w:t>
-            </w:r>
-          </w:p>
-        </w:tc>
-        <w:tc>
-          <w:p>
-            <w:pPr>
-              <w:pStyle w:val="Compact"/>
-              <w:jc w:val="center"/>
-            </w:pPr>
-            <w:r>
-              <w:t xml:space="preserve">1st Qu.:20160401</w:t>
-            </w:r>
-          </w:p>
-        </w:tc>
-        <w:tc>
-          <w:p>
-            <w:pPr>
-              <w:pStyle w:val="Compact"/>
-              <w:jc w:val="center"/>
-            </w:pPr>
-            <w:r>
-              <w:t xml:space="preserve">06:40 am: 8</w:t>
-            </w:r>
-          </w:p>
-        </w:tc>
-        <w:tc>
-          <w:p>
-            <w:pPr>
-              <w:pStyle w:val="Compact"/>
-              <w:jc w:val="center"/>
-            </w:pPr>
-            <w:r>
-              <w:t xml:space="preserve">08:00 am: 7</w:t>
-            </w:r>
-          </w:p>
-        </w:tc>
-        <w:tc>
-          <w:p>
-            <w:pPr>
-              <w:pStyle w:val="Compact"/>
-              <w:jc w:val="left"/>
-            </w:pPr>
-            <w:r>
-              <w:t xml:space="preserve">1st Qu.:20.0</w:t>
-            </w:r>
-          </w:p>
-        </w:tc>
-        <w:tc>
-          <w:p>
-            <w:pPr>
-              <w:pStyle w:val="Compact"/>
-              <w:jc w:val="left"/>
-            </w:pPr>
-            <w:r>
-              <w:t xml:space="preserve">1st Qu.:2.300</w:t>
-            </w:r>
-          </w:p>
-        </w:tc>
-        <w:tc>
-          <w:p>
-            <w:pPr>
-              <w:pStyle w:val="Compact"/>
-              <w:jc w:val="center"/>
-            </w:pPr>
-            <w:r>
-              <w:t xml:space="preserve">Clear : 78</w:t>
-            </w:r>
-          </w:p>
-        </w:tc>
-        <w:tc>
-          <w:p>
-            <w:pPr>
-              <w:pStyle w:val="Compact"/>
-              <w:jc w:val="left"/>
-            </w:pPr>
-            <w:r>
-              <w:t xml:space="preserve">1st Qu.: 5.0</w:t>
-            </w:r>
-          </w:p>
-        </w:tc>
-      </w:tr>
-      <w:tr>
-        <w:tc>
-          <w:p>
-            <w:pStyle w:val="Compact"/>
-          </w:p>
-        </w:tc>
-        <w:tc>
-          <w:p>
-            <w:pPr>
-              <w:pStyle w:val="Compact"/>
-              <w:jc w:val="center"/>
-            </w:pPr>
-            <w:r>
-              <w:t xml:space="preserve">Median :183.50</w:t>
-            </w:r>
-          </w:p>
-        </w:tc>
-        <w:tc>
-          <w:p>
-            <w:pPr>
-              <w:pStyle w:val="Compact"/>
-              <w:jc w:val="center"/>
-            </w:pPr>
-            <w:r>
-              <w:t xml:space="preserve">Median :20160702</w:t>
-            </w:r>
-          </w:p>
-        </w:tc>
-        <w:tc>
-          <w:p>
-            <w:pPr>
-              <w:pStyle w:val="Compact"/>
-              <w:jc w:val="center"/>
-            </w:pPr>
-            <w:r>
-              <w:t xml:space="preserve">11:35 pm: 7</w:t>
-            </w:r>
-          </w:p>
-        </w:tc>
-        <w:tc>
-          <w:p>
-            <w:pPr>
-              <w:pStyle w:val="Compact"/>
-              <w:jc w:val="center"/>
-            </w:pPr>
-            <w:r>
-              <w:t xml:space="preserve">07:08 am: 4</w:t>
-            </w:r>
-          </w:p>
-        </w:tc>
-        <w:tc>
-          <w:p>
-            <w:pPr>
-              <w:pStyle w:val="Compact"/>
-              <w:jc w:val="left"/>
-            </w:pPr>
-            <w:r>
-              <w:t xml:space="preserve">Median :20.0</w:t>
-            </w:r>
-          </w:p>
-        </w:tc>
-        <w:tc>
-          <w:p>
-            <w:pPr>
-              <w:pStyle w:val="Compact"/>
-              <w:jc w:val="left"/>
-            </w:pPr>
-            <w:r>
-              <w:t xml:space="preserve">Median :2.800</w:t>
-            </w:r>
-          </w:p>
-        </w:tc>
-        <w:tc>
-          <w:p>
-            <w:pPr>
-              <w:pStyle w:val="Compact"/>
-              <w:jc w:val="center"/>
-            </w:pPr>
-            <w:r>
-              <w:t xml:space="preserve">Sunny : 52</w:t>
-            </w:r>
-          </w:p>
-        </w:tc>
-        <w:tc>
-          <w:p>
-            <w:pPr>
-              <w:pStyle w:val="Compact"/>
-              <w:jc w:val="left"/>
-            </w:pPr>
-            <w:r>
-              <w:t xml:space="preserve">Median : 12.0</w:t>
-            </w:r>
-          </w:p>
-        </w:tc>
-      </w:tr>
-      <w:tr>
-        <w:tc>
-          <w:p>
-            <w:pStyle w:val="Compact"/>
-          </w:p>
-        </w:tc>
-        <w:tc>
-          <w:p>
-            <w:pPr>
-              <w:pStyle w:val="Compact"/>
-              <w:jc w:val="center"/>
-            </w:pPr>
-            <w:r>
-              <w:t xml:space="preserve">Mean :183.50</w:t>
-            </w:r>
-          </w:p>
-        </w:tc>
-        <w:tc>
-          <w:p>
-            <w:pPr>
-              <w:pStyle w:val="Compact"/>
-              <w:jc w:val="center"/>
-            </w:pPr>
-            <w:r>
-              <w:t xml:space="preserve">Mean :20160667</w:t>
-            </w:r>
-          </w:p>
-        </w:tc>
-        <w:tc>
-          <w:p>
-            <w:pPr>
-              <w:pStyle w:val="Compact"/>
-              <w:jc w:val="center"/>
-            </w:pPr>
-            <w:r>
-              <w:t xml:space="preserve">10:00 pm: 5</w:t>
-            </w:r>
-          </w:p>
-        </w:tc>
-        <w:tc>
-          <w:p>
-            <w:pPr>
-              <w:pStyle w:val="Compact"/>
-              <w:jc w:val="center"/>
-            </w:pPr>
-            <w:r>
-              <w:t xml:space="preserve">11:30 pm: 4</w:t>
-            </w:r>
-          </w:p>
-        </w:tc>
-        <w:tc>
-          <w:p>
-            <w:pPr>
-              <w:pStyle w:val="Compact"/>
-              <w:jc w:val="left"/>
-            </w:pPr>
-            <w:r>
-              <w:t xml:space="preserve">Mean :21.0</w:t>
-            </w:r>
-          </w:p>
-        </w:tc>
-        <w:tc>
-          <w:p>
-            <w:pPr>
-              <w:pStyle w:val="Compact"/>
-              <w:jc w:val="left"/>
-            </w:pPr>
-            <w:r>
-              <w:t xml:space="preserve">Mean :2.761</w:t>
-            </w:r>
-          </w:p>
-        </w:tc>
-        <w:tc>
-          <w:p>
-            <w:pPr>
-              <w:pStyle w:val="Compact"/>
-              <w:jc w:val="center"/>
-            </w:pPr>
-            <w:r>
-              <w:t xml:space="preserve">Rain : 44</w:t>
-            </w:r>
-          </w:p>
-        </w:tc>
-        <w:tc>
-          <w:p>
-            <w:pPr>
-              <w:pStyle w:val="Compact"/>
-              <w:jc w:val="left"/>
-            </w:pPr>
-            <w:r>
-              <w:t xml:space="preserve">Mean : 10.1</w:t>
-            </w:r>
-          </w:p>
-        </w:tc>
-      </w:tr>
-      <w:tr>
-        <w:tc>
-          <w:p>
-            <w:pStyle w:val="Compact"/>
-          </w:p>
-        </w:tc>
-        <w:tc>
-          <w:p>
-            <w:pPr>
-              <w:pStyle w:val="Compact"/>
-              <w:jc w:val="center"/>
-            </w:pPr>
-            <w:r>
-              <w:t xml:space="preserve">3rd Qu.:274.75</w:t>
-            </w:r>
-          </w:p>
-        </w:tc>
-        <w:tc>
-          <w:p>
-            <w:pPr>
-              <w:pStyle w:val="Compact"/>
-              <w:jc w:val="center"/>
-            </w:pPr>
-            <w:r>
-              <w:t xml:space="preserve">3rd Qu.:20160983</w:t>
-            </w:r>
-          </w:p>
-        </w:tc>
-        <w:tc>
-          <w:p>
-            <w:pPr>
-              <w:pStyle w:val="Compact"/>
-              <w:jc w:val="center"/>
-            </w:pPr>
-            <w:r>
-              <w:t xml:space="preserve">06:10 am: 4</w:t>
-            </w:r>
-          </w:p>
-        </w:tc>
-        <w:tc>
-          <w:p>
-            <w:pPr>
-              <w:pStyle w:val="Compact"/>
-              <w:jc w:val="center"/>
-            </w:pPr>
-            <w:r>
-              <w:t xml:space="preserve">07:00 am: 3</w:t>
-            </w:r>
-          </w:p>
-        </w:tc>
-        <w:tc>
-          <w:p>
-            <w:pPr>
-              <w:pStyle w:val="Compact"/>
-              <w:jc w:val="left"/>
-            </w:pPr>
-            <w:r>
-              <w:t xml:space="preserve">3rd Qu.:24.0</w:t>
-            </w:r>
-          </w:p>
-        </w:tc>
-        <w:tc>
-          <w:p>
-            <w:pPr>
-              <w:pStyle w:val="Compact"/>
-              <w:jc w:val="left"/>
-            </w:pPr>
-            <w:r>
-              <w:t xml:space="preserve">3rd Qu.:3.200</w:t>
-            </w:r>
-          </w:p>
-        </w:tc>
-        <w:tc>
-          <w:p>
-            <w:pPr>
-              <w:pStyle w:val="Compact"/>
-              <w:jc w:val="center"/>
-            </w:pPr>
-            <w:r>
-              <w:t xml:space="preserve">Snow : 16</w:t>
-            </w:r>
-          </w:p>
-        </w:tc>
-        <w:tc>
-          <w:p>
-            <w:pPr>
-              <w:pStyle w:val="Compact"/>
-              <w:jc w:val="left"/>
-            </w:pPr>
-            <w:r>
-              <w:t xml:space="preserve">3rd Qu.: 16.0</w:t>
-            </w:r>
-          </w:p>
-        </w:tc>
-      </w:tr>
-      <w:tr>
-        <w:tc>
-          <w:p>
-            <w:pStyle w:val="Compact"/>
-          </w:p>
-        </w:tc>
-        <w:tc>
-          <w:p>
-            <w:pPr>
-              <w:pStyle w:val="Compact"/>
-              <w:jc w:val="center"/>
-            </w:pPr>
-            <w:r>
-              <w:t xml:space="preserve">Max. :366.00</w:t>
-            </w:r>
-          </w:p>
-        </w:tc>
-        <w:tc>
-          <w:p>
-            <w:pPr>
-              <w:pStyle w:val="Compact"/>
-              <w:jc w:val="center"/>
-            </w:pPr>
-            <w:r>
-              <w:t xml:space="preserve">Max. :20161231</w:t>
-            </w:r>
-          </w:p>
-        </w:tc>
-        <w:tc>
-          <w:p>
-            <w:pPr>
-              <w:pStyle w:val="Compact"/>
-              <w:jc w:val="center"/>
-            </w:pPr>
-            <w:r>
-              <w:t xml:space="preserve">06:50 am: 4</w:t>
-            </w:r>
-          </w:p>
-        </w:tc>
-        <w:tc>
-          <w:p>
-            <w:pPr>
-              <w:pStyle w:val="Compact"/>
-              <w:jc w:val="center"/>
-            </w:pPr>
-            <w:r>
-              <w:t xml:space="preserve">07:10 am: 3</w:t>
-            </w:r>
-          </w:p>
-        </w:tc>
-        <w:tc>
-          <w:p>
-            <w:pPr>
-              <w:pStyle w:val="Compact"/>
-              <w:jc w:val="left"/>
-            </w:pPr>
-            <w:r>
-              <w:t xml:space="preserve">Max. :42.5</w:t>
-            </w:r>
-          </w:p>
-        </w:tc>
-        <w:tc>
-          <w:p>
-            <w:pPr>
-              <w:pStyle w:val="Compact"/>
-              <w:jc w:val="left"/>
-            </w:pPr>
-            <w:r>
-              <w:t xml:space="preserve">Max. :6.000</w:t>
-            </w:r>
-          </w:p>
-        </w:tc>
-        <w:tc>
-          <w:p>
-            <w:pPr>
-              <w:pStyle w:val="Compact"/>
-              <w:jc w:val="center"/>
-            </w:pPr>
-            <w:r>
-              <w:t xml:space="preserve">Fair : 14</w:t>
-            </w:r>
-          </w:p>
-        </w:tc>
-        <w:tc>
-          <w:p>
-            <w:pPr>
-              <w:pStyle w:val="Compact"/>
-              <w:jc w:val="left"/>
-            </w:pPr>
-            <w:r>
-              <w:t xml:space="preserve">Max. : 32.0</w:t>
-            </w:r>
-          </w:p>
-        </w:tc>
-      </w:tr>
-      <w:tr>
-        <w:tc>
-          <w:p>
-            <w:pStyle w:val="Compact"/>
-          </w:p>
-        </w:tc>
-        <w:tc>
-          <w:p>
-            <w:pPr>
-              <w:pStyle w:val="Compact"/>
-              <w:jc w:val="center"/>
-            </w:pPr>
-            <w:r>
-              <w:t xml:space="preserve">NA</w:t>
-            </w:r>
-          </w:p>
-        </w:tc>
-        <w:tc>
-          <w:p>
-            <w:pPr>
-              <w:pStyle w:val="Compact"/>
-              <w:jc w:val="center"/>
-            </w:pPr>
-            <w:r>
-              <w:t xml:space="preserve">NA</w:t>
-            </w:r>
-          </w:p>
-        </w:tc>
-        <w:tc>
-          <w:p>
-            <w:pPr>
-              <w:pStyle w:val="Compact"/>
-              <w:jc w:val="center"/>
-            </w:pPr>
-            <w:r>
-              <w:t xml:space="preserve">(Other) :328</w:t>
-            </w:r>
-          </w:p>
-        </w:tc>
-        <w:tc>
-          <w:p>
-            <w:pPr>
-              <w:pStyle w:val="Compact"/>
-              <w:jc w:val="center"/>
-            </w:pPr>
-            <w:r>
-              <w:t xml:space="preserve">(Other) :332</w:t>
-            </w:r>
-          </w:p>
-        </w:tc>
-        <w:tc>
-          <w:p>
-            <w:pPr>
-              <w:pStyle w:val="Compact"/>
-              <w:jc w:val="left"/>
-            </w:pPr>
-            <w:r>
-              <w:t xml:space="preserve">NA</w:t>
-            </w:r>
-          </w:p>
-        </w:tc>
-        <w:tc>
-          <w:p>
-            <w:pPr>
-              <w:pStyle w:val="Compact"/>
-              <w:jc w:val="left"/>
-            </w:pPr>
-            <w:r>
-              <w:t xml:space="preserve">NA</w:t>
-            </w:r>
-          </w:p>
-        </w:tc>
-        <w:tc>
-          <w:p>
-            <w:pPr>
-              <w:pStyle w:val="Compact"/>
-              <w:jc w:val="center"/>
-            </w:pPr>
-            <w:r>
-              <w:t xml:space="preserve">(Other): 3</w:t>
-            </w:r>
-          </w:p>
-        </w:tc>
-        <w:tc>
-          <w:p>
-            <w:pPr>
-              <w:pStyle w:val="Compact"/>
-              <w:jc w:val="left"/>
-            </w:pPr>
-            <w:r>
-              <w:t xml:space="preserve">NA</w:t>
+            <w:pPr>
+              <w:pStyle w:val="Compact"/>
+              <w:jc w:val="right"/>
+            </w:pPr>
+            <w:r>
+              <w:t xml:space="preserve">78</w:t>
+            </w:r>
+          </w:p>
+        </w:tc>
+        <w:tc>
+          <w:p>
+            <w:pPr>
+              <w:pStyle w:val="Compact"/>
+              <w:jc w:val="right"/>
+            </w:pPr>
+            <w:r>
+              <w:t xml:space="preserve">159</w:t>
+            </w:r>
+          </w:p>
+        </w:tc>
+        <w:tc>
+          <w:p>
+            <w:pPr>
+              <w:pStyle w:val="Compact"/>
+              <w:jc w:val="right"/>
+            </w:pPr>
+            <w:r>
+              <w:t xml:space="preserve">14</w:t>
+            </w:r>
+          </w:p>
+        </w:tc>
+        <w:tc>
+          <w:p>
+            <w:pPr>
+              <w:pStyle w:val="Compact"/>
+              <w:jc w:val="right"/>
+            </w:pPr>
+            <w:r>
+              <w:t xml:space="preserve">1</w:t>
+            </w:r>
+          </w:p>
+        </w:tc>
+        <w:tc>
+          <w:p>
+            <w:pPr>
+              <w:pStyle w:val="Compact"/>
+              <w:jc w:val="right"/>
+            </w:pPr>
+            <w:r>
+              <w:t xml:space="preserve">1</w:t>
+            </w:r>
+          </w:p>
+        </w:tc>
+        <w:tc>
+          <w:p>
+            <w:pPr>
+              <w:pStyle w:val="Compact"/>
+              <w:jc w:val="right"/>
+            </w:pPr>
+            <w:r>
+              <w:t xml:space="preserve">44</w:t>
+            </w:r>
+          </w:p>
+        </w:tc>
+        <w:tc>
+          <w:p>
+            <w:pPr>
+              <w:pStyle w:val="Compact"/>
+              <w:jc w:val="right"/>
+            </w:pPr>
+            <w:r>
+              <w:t xml:space="preserve">16</w:t>
+            </w:r>
+          </w:p>
+        </w:tc>
+        <w:tc>
+          <w:p>
+            <w:pPr>
+              <w:pStyle w:val="Compact"/>
+              <w:jc w:val="right"/>
+            </w:pPr>
+            <w:r>
+              <w:t xml:space="preserve">52</w:t>
+            </w:r>
+          </w:p>
+        </w:tc>
+        <w:tc>
+          <w:p>
+            <w:pPr>
+              <w:pStyle w:val="Compact"/>
+              <w:jc w:val="right"/>
+            </w:pPr>
+            <w:r>
+              <w:t xml:space="preserve">1</w:t>
             </w:r>
           </w:p>
         </w:tc>
       </w:tr>
     </w:tbl>
+    <w:p>
+      <w:pPr>
+        <w:pStyle w:val="SourceCode"/>
+      </w:pPr>
+      <w:r>
+        <w:rPr>
+          <w:rStyle w:val="VerbatimChar"/>
+        </w:rPr>
+        <w:t xml:space="preserve">## [1] 154</w:t>
+      </w:r>
+    </w:p>
+    <w:p>
+      <w:pPr>
+        <w:pStyle w:val="SourceCode"/>
+      </w:pPr>
+      <w:r>
+        <w:rPr>
+          <w:rStyle w:val="VerbatimChar"/>
+        </w:rPr>
+        <w:t xml:space="preserve">## [1] 212</w:t>
+      </w:r>
+    </w:p>
+    <w:p>
+      <w:pPr>
+        <w:pStyle w:val="FirstParagraph"/>
+      </w:pPr>
+      <w:r>
+        <w:drawing>
+          <wp:inline>
+            <wp:extent cx="5334000" cy="4267200"/>
+            <wp:effectExtent b="0" l="0" r="0" t="0"/>
+            <wp:docPr descr="" title="" id="1" name="Picture"/>
+            <a:graphic>
+              <a:graphicData uri="http://schemas.openxmlformats.org/drawingml/2006/picture">
+                <pic:pic>
+                  <pic:nvPicPr>
+                    <pic:cNvPr descr="runningAnalsis2016_files/figure-docx/pressure-1.png" id="0" name="Picture"/>
+                    <pic:cNvPicPr>
+                      <a:picLocks noChangeArrowheads="1" noChangeAspect="1"/>
+                    </pic:cNvPicPr>
+                  </pic:nvPicPr>
+                  <pic:blipFill>
+                    <a:blip r:embed="rId20"/>
+                    <a:stretch>
+                      <a:fillRect/>
+                    </a:stretch>
+                  </pic:blipFill>
+                  <pic:spPr bwMode="auto">
+                    <a:xfrm>
+                      <a:off x="0" y="0"/>
+                      <a:ext cx="5334000" cy="4267200"/>
+                    </a:xfrm>
+                    <a:prstGeom prst="rect">
+                      <a:avLst/>
+                    </a:prstGeom>
+                    <a:noFill/>
+                    <a:ln w="9525">
+                      <a:noFill/>
+                      <a:headEnd/>
+                      <a:tailEnd/>
+                    </a:ln>
+                  </pic:spPr>
+                </pic:pic>
+              </a:graphicData>
+            </a:graphic>
+          </wp:inline>
+        </w:drawing>
+      </w:r>
+    </w:p>
     <w:sectPr/>
   </w:body>
 </w:document>
+</file>
+
+<file path=word/comments.xml><?xml version="1.0" encoding="utf-8"?>
+<w:comments xmlns:w="http://schemas.openxmlformats.org/wordprocessingml/2006/main" xmlns:m="http://schemas.openxmlformats.org/officeDocument/2006/math" xmlns:r="http://schemas.openxmlformats.org/officeDocument/2006/relationships" xmlns:o="urn:schemas-microsoft-com:office:office" xmlns:v="urn:schemas-microsoft-com:vml" xmlns:w10="urn:schemas-microsoft-com:office:word" xmlns:a="http://schemas.openxmlformats.org/drawingml/2006/main" xmlns:pic="http://schemas.openxmlformats.org/drawingml/2006/picture" xmlns:wp="http://schemas.openxmlformats.org/drawingml/2006/wordprocessingDrawing"/>
 </file>
 
 <file path=word/footnotes.xml><?xml version="1.0" encoding="utf-8"?>
@@ -883,8 +1153,8 @@
 
 <file path=word/numbering.xml><?xml version="1.0" encoding="utf-8"?>
 <w:numbering xmlns:w="http://schemas.openxmlformats.org/wordprocessingml/2006/main">
-  <w:abstractNum w:abstractNumId="0">
-    <w:nsid w:val="e17f69ba"/>
+  <w:abstractNum w:abstractNumId="990">
+    <w:nsid w:val="2c1ae401"/>
     <w:multiLevelType w:val="multilevel"/>
     <w:lvl w:ilvl="0">
       <w:numFmt w:val="bullet"/>
@@ -963,91 +1233,29 @@
         <w:ind w:left="4800" w:hanging="480"/>
       </w:pPr>
     </w:lvl>
-  </w:abstractNum>
-  <w:abstractNum w:abstractNumId="990">
-    <w:nsid w:val="5e717e7a"/>
-    <w:multiLevelType w:val="multilevel"/>
-    <w:lvl w:ilvl="0">
+    <w:lvl w:ilvl="7">
       <w:numFmt w:val="bullet"/>
       <w:lvlText w:val=" "/>
       <w:lvlJc w:val="left"/>
       <w:pPr>
         <w:tabs>
-          <w:tab w:val="num" w:pos="0"/>
+          <w:tab w:val="num" w:pos="5040"/>
         </w:tabs>
-        <w:ind w:left="480" w:hanging="480"/>
+        <w:ind w:left="5520" w:hanging="480"/>
       </w:pPr>
     </w:lvl>
-    <w:lvl w:ilvl="1">
+    <w:lvl w:ilvl="8">
       <w:numFmt w:val="bullet"/>
       <w:lvlText w:val=" "/>
       <w:lvlJc w:val="left"/>
       <w:pPr>
         <w:tabs>
-          <w:tab w:val="num" w:pos="720"/>
+          <w:tab w:val="num" w:pos="5760"/>
         </w:tabs>
-        <w:ind w:left="1200" w:hanging="480"/>
-      </w:pPr>
-    </w:lvl>
-    <w:lvl w:ilvl="2">
-      <w:numFmt w:val="bullet"/>
-      <w:lvlText w:val=" "/>
-      <w:lvlJc w:val="left"/>
-      <w:pPr>
-        <w:tabs>
-          <w:tab w:val="num" w:pos="1440"/>
-        </w:tabs>
-        <w:ind w:left="1920" w:hanging="480"/>
-      </w:pPr>
-    </w:lvl>
-    <w:lvl w:ilvl="3">
-      <w:numFmt w:val="bullet"/>
-      <w:lvlText w:val=" "/>
-      <w:lvlJc w:val="left"/>
-      <w:pPr>
-        <w:tabs>
-          <w:tab w:val="num" w:pos="2160"/>
-        </w:tabs>
-        <w:ind w:left="2640" w:hanging="480"/>
-      </w:pPr>
-    </w:lvl>
-    <w:lvl w:ilvl="4">
-      <w:numFmt w:val="bullet"/>
-      <w:lvlText w:val=" "/>
-      <w:lvlJc w:val="left"/>
-      <w:pPr>
-        <w:tabs>
-          <w:tab w:val="num" w:pos="2880"/>
-        </w:tabs>
-        <w:ind w:left="3360" w:hanging="480"/>
-      </w:pPr>
-    </w:lvl>
-    <w:lvl w:ilvl="5">
-      <w:numFmt w:val="bullet"/>
-      <w:lvlText w:val=" "/>
-      <w:lvlJc w:val="left"/>
-      <w:pPr>
-        <w:tabs>
-          <w:tab w:val="num" w:pos="3600"/>
-        </w:tabs>
-        <w:ind w:left="4080" w:hanging="480"/>
-      </w:pPr>
-    </w:lvl>
-    <w:lvl w:ilvl="6">
-      <w:numFmt w:val="bullet"/>
-      <w:lvlText w:val=" "/>
-      <w:lvlJc w:val="left"/>
-      <w:pPr>
-        <w:tabs>
-          <w:tab w:val="num" w:pos="4320"/>
-        </w:tabs>
-        <w:ind w:left="4800" w:hanging="480"/>
+        <w:ind w:left="6240" w:hanging="480"/>
       </w:pPr>
     </w:lvl>
   </w:abstractNum>
-  <w:num w:numId="1">
-    <w:abstractNumId w:val="0"/>
-  </w:num>
   <w:num w:numId="1000">
     <w:abstractNumId w:val="990"/>
   </w:num>
@@ -1307,6 +1515,66 @@
       <w:szCs w:val="24"/>
     </w:rPr>
   </w:style>
+  <w:style w:type="paragraph" w:styleId="Heading7">
+    <w:name w:val="Heading 7"/>
+    <w:basedOn w:val="Normal"/>
+    <w:next w:val="BodyText"/>
+    <w:uiPriority w:val="9"/>
+    <w:unhideWhenUsed/>
+    <w:qFormat/>
+    <w:pPr>
+      <w:keepNext/>
+      <w:keepLines/>
+      <w:spacing w:before="200" w:after="0"/>
+      <w:outlineLvl w:val="6"/>
+    </w:pPr>
+    <w:rPr>
+      <w:rFonts w:asciiTheme="majorHAnsi" w:eastAsiaTheme="majorEastAsia" w:hAnsiTheme="majorHAnsi" w:cstheme="majorBidi"/>
+      <w:color w:val="4F81BD" w:themeColor="accent1"/>
+      <w:sz w:val="24"/>
+      <w:szCs w:val="24"/>
+    </w:rPr>
+  </w:style>
+  <w:style w:type="paragraph" w:styleId="Heading8">
+    <w:name w:val="Heading 8"/>
+    <w:basedOn w:val="Normal"/>
+    <w:next w:val="BodyText"/>
+    <w:uiPriority w:val="9"/>
+    <w:unhideWhenUsed/>
+    <w:qFormat/>
+    <w:pPr>
+      <w:keepNext/>
+      <w:keepLines/>
+      <w:spacing w:before="200" w:after="0"/>
+      <w:outlineLvl w:val="7"/>
+    </w:pPr>
+    <w:rPr>
+      <w:rFonts w:asciiTheme="majorHAnsi" w:eastAsiaTheme="majorEastAsia" w:hAnsiTheme="majorHAnsi" w:cstheme="majorBidi"/>
+      <w:color w:val="4F81BD" w:themeColor="accent1"/>
+      <w:sz w:val="24"/>
+      <w:szCs w:val="24"/>
+    </w:rPr>
+  </w:style>
+  <w:style w:type="paragraph" w:styleId="Heading9">
+    <w:name w:val="Heading 9"/>
+    <w:basedOn w:val="Normal"/>
+    <w:next w:val="BodyText"/>
+    <w:uiPriority w:val="9"/>
+    <w:unhideWhenUsed/>
+    <w:qFormat/>
+    <w:pPr>
+      <w:keepNext/>
+      <w:keepLines/>
+      <w:spacing w:before="200" w:after="0"/>
+      <w:outlineLvl w:val="8"/>
+    </w:pPr>
+    <w:rPr>
+      <w:rFonts w:asciiTheme="majorHAnsi" w:eastAsiaTheme="majorEastAsia" w:hAnsiTheme="majorHAnsi" w:cstheme="majorBidi"/>
+      <w:color w:val="4F81BD" w:themeColor="accent1"/>
+      <w:sz w:val="24"/>
+      <w:szCs w:val="24"/>
+    </w:rPr>
+  </w:style>
   <w:style w:type="paragraph" w:styleId="BlockText">
     <w:name w:val="Block Text"/>
     <w:basedOn w:val="BodyText"/>
@@ -1338,8 +1606,9 @@
     <w:semiHidden/>
     <w:unhideWhenUsed/>
   </w:style>
-  <w:style w:type="table" w:default="1" w:styleId="TableNormal">
-    <w:name w:val="Normal Table"/>
+  <w:style w:type="table" w:default="1" w:styleId="Table">
+    <w:name w:val="Table"/>
+    <w:basedOn w:val="TableNormal"/>
     <w:semiHidden/>
     <w:unhideWhenUsed/>
     <w:qFormat/>
@@ -1396,8 +1665,8 @@
     <w:name w:val="Figure"/>
     <w:basedOn w:val="Normal"/>
   </w:style>
-  <w:style w:type="paragraph" w:customStyle="1" w:styleId="FigureWithCaption">
-    <w:name w:val="Figure with Caption"/>
+  <w:style w:type="paragraph" w:customStyle="1" w:styleId="CaptionedFigure">
+    <w:name w:val="Captioned Figure"/>
     <w:basedOn w:val="Figure"/>
     <w:pPr>
       <w:keepNext/>
@@ -1454,7 +1723,6 @@
     <w:link w:val="VerbatimChar"/>
     <w:pPr>
       <w:wordWrap w:val="off"/>
-      <w:noProof/>
       <w:shd w:val="clear" w:fill="f8f8f8"/>
     </w:pPr>
   </w:style>

</xml_diff>